<commit_message>
High-Lavel design added, updated work struktur
</commit_message>
<xml_diff>
--- a/Team-WorkStructure.docx
+++ b/Team-WorkStructure.docx
@@ -23,12 +23,6 @@
           <w:insideV w:val="single" w:sz="8" w:space="0" w:color="000000"/>
         </w:tblBorders>
         <w:tblLayout w:type="fixed"/>
-        <w:tblCellMar>
-          <w:top w:w="0" w:type="dxa"/>
-          <w:left w:w="0" w:type="dxa"/>
-          <w:bottom w:w="0" w:type="dxa"/>
-          <w:right w:w="0" w:type="dxa"/>
-        </w:tblCellMar>
         <w:tblLook w:val="0600" w:firstRow="0" w:lastRow="0" w:firstColumn="0" w:lastColumn="0" w:noHBand="1" w:noVBand="1"/>
       </w:tblPr>
       <w:tblGrid>
@@ -38,14 +32,6 @@
         <w:gridCol w:w="2257"/>
       </w:tblGrid>
       <w:tr>
-        <w:tblPrEx>
-          <w:tblCellMar>
-            <w:top w:w="0" w:type="dxa"/>
-            <w:left w:w="0" w:type="dxa"/>
-            <w:bottom w:w="0" w:type="dxa"/>
-            <w:right w:w="0" w:type="dxa"/>
-          </w:tblCellMar>
-        </w:tblPrEx>
         <w:tc>
           <w:tcPr>
             <w:tcW w:w="2258" w:type="dxa"/>
@@ -154,14 +140,6 @@
         </w:tc>
       </w:tr>
       <w:tr>
-        <w:tblPrEx>
-          <w:tblCellMar>
-            <w:top w:w="0" w:type="dxa"/>
-            <w:left w:w="0" w:type="dxa"/>
-            <w:bottom w:w="0" w:type="dxa"/>
-            <w:right w:w="0" w:type="dxa"/>
-          </w:tblCellMar>
-        </w:tblPrEx>
         <w:tc>
           <w:tcPr>
             <w:tcW w:w="2258" w:type="dxa"/>
@@ -279,14 +257,6 @@
         </w:tc>
       </w:tr>
       <w:tr>
-        <w:tblPrEx>
-          <w:tblCellMar>
-            <w:top w:w="0" w:type="dxa"/>
-            <w:left w:w="0" w:type="dxa"/>
-            <w:bottom w:w="0" w:type="dxa"/>
-            <w:right w:w="0" w:type="dxa"/>
-          </w:tblCellMar>
-        </w:tblPrEx>
         <w:tc>
           <w:tcPr>
             <w:tcW w:w="2258" w:type="dxa"/>
@@ -404,14 +374,6 @@
         </w:tc>
       </w:tr>
       <w:tr>
-        <w:tblPrEx>
-          <w:tblCellMar>
-            <w:top w:w="0" w:type="dxa"/>
-            <w:left w:w="0" w:type="dxa"/>
-            <w:bottom w:w="0" w:type="dxa"/>
-            <w:right w:w="0" w:type="dxa"/>
-          </w:tblCellMar>
-        </w:tblPrEx>
         <w:tc>
           <w:tcPr>
             <w:tcW w:w="2258" w:type="dxa"/>
@@ -550,14 +512,6 @@
         </w:tc>
       </w:tr>
       <w:tr>
-        <w:tblPrEx>
-          <w:tblCellMar>
-            <w:top w:w="0" w:type="dxa"/>
-            <w:left w:w="0" w:type="dxa"/>
-            <w:bottom w:w="0" w:type="dxa"/>
-            <w:right w:w="0" w:type="dxa"/>
-          </w:tblCellMar>
-        </w:tblPrEx>
         <w:tc>
           <w:tcPr>
             <w:tcW w:w="2258" w:type="dxa"/>
@@ -690,14 +644,6 @@
         </w:tc>
       </w:tr>
       <w:tr>
-        <w:tblPrEx>
-          <w:tblCellMar>
-            <w:top w:w="0" w:type="dxa"/>
-            <w:left w:w="0" w:type="dxa"/>
-            <w:bottom w:w="0" w:type="dxa"/>
-            <w:right w:w="0" w:type="dxa"/>
-          </w:tblCellMar>
-        </w:tblPrEx>
         <w:tc>
           <w:tcPr>
             <w:tcW w:w="2258" w:type="dxa"/>
@@ -808,14 +754,6 @@
         </w:tc>
       </w:tr>
       <w:tr>
-        <w:tblPrEx>
-          <w:tblCellMar>
-            <w:top w:w="0" w:type="dxa"/>
-            <w:left w:w="0" w:type="dxa"/>
-            <w:bottom w:w="0" w:type="dxa"/>
-            <w:right w:w="0" w:type="dxa"/>
-          </w:tblCellMar>
-        </w:tblPrEx>
         <w:tc>
           <w:tcPr>
             <w:tcW w:w="2258" w:type="dxa"/>
@@ -927,14 +865,6 @@
         </w:tc>
       </w:tr>
       <w:tr>
-        <w:tblPrEx>
-          <w:tblCellMar>
-            <w:top w:w="0" w:type="dxa"/>
-            <w:left w:w="0" w:type="dxa"/>
-            <w:bottom w:w="0" w:type="dxa"/>
-            <w:right w:w="0" w:type="dxa"/>
-          </w:tblCellMar>
-        </w:tblPrEx>
         <w:tc>
           <w:tcPr>
             <w:tcW w:w="2258" w:type="dxa"/>
@@ -1058,14 +988,6 @@
         </w:tc>
       </w:tr>
       <w:tr>
-        <w:tblPrEx>
-          <w:tblCellMar>
-            <w:top w:w="0" w:type="dxa"/>
-            <w:left w:w="0" w:type="dxa"/>
-            <w:bottom w:w="0" w:type="dxa"/>
-            <w:right w:w="0" w:type="dxa"/>
-          </w:tblCellMar>
-        </w:tblPrEx>
         <w:tc>
           <w:tcPr>
             <w:tcW w:w="2258" w:type="dxa"/>
@@ -1195,12 +1117,6 @@
           <w:insideV w:val="single" w:sz="8" w:space="0" w:color="000000"/>
         </w:tblBorders>
         <w:tblLayout w:type="fixed"/>
-        <w:tblCellMar>
-          <w:top w:w="0" w:type="dxa"/>
-          <w:left w:w="0" w:type="dxa"/>
-          <w:bottom w:w="0" w:type="dxa"/>
-          <w:right w:w="0" w:type="dxa"/>
-        </w:tblCellMar>
         <w:tblLook w:val="0600" w:firstRow="0" w:lastRow="0" w:firstColumn="0" w:lastColumn="0" w:noHBand="1" w:noVBand="1"/>
       </w:tblPr>
       <w:tblGrid>
@@ -1210,14 +1126,6 @@
         <w:gridCol w:w="2257"/>
       </w:tblGrid>
       <w:tr>
-        <w:tblPrEx>
-          <w:tblCellMar>
-            <w:top w:w="0" w:type="dxa"/>
-            <w:left w:w="0" w:type="dxa"/>
-            <w:bottom w:w="0" w:type="dxa"/>
-            <w:right w:w="0" w:type="dxa"/>
-          </w:tblCellMar>
-        </w:tblPrEx>
         <w:tc>
           <w:tcPr>
             <w:tcW w:w="2257" w:type="dxa"/>
@@ -1290,6 +1198,12 @@
                 <w:lang w:val="en-US"/>
               </w:rPr>
             </w:pPr>
+            <w:r>
+              <w:rPr>
+                <w:lang w:val="en-US"/>
+              </w:rPr>
+              <w:t>10/4</w:t>
+            </w:r>
           </w:p>
         </w:tc>
         <w:tc>
@@ -1314,14 +1228,6 @@
         </w:tc>
       </w:tr>
       <w:tr>
-        <w:tblPrEx>
-          <w:tblCellMar>
-            <w:top w:w="0" w:type="dxa"/>
-            <w:left w:w="0" w:type="dxa"/>
-            <w:bottom w:w="0" w:type="dxa"/>
-            <w:right w:w="0" w:type="dxa"/>
-          </w:tblCellMar>
-        </w:tblPrEx>
         <w:tc>
           <w:tcPr>
             <w:tcW w:w="2257" w:type="dxa"/>
@@ -1394,6 +1300,12 @@
                 <w:lang w:val="en-US"/>
               </w:rPr>
             </w:pPr>
+            <w:r>
+              <w:rPr>
+                <w:lang w:val="en-US"/>
+              </w:rPr>
+              <w:t>Prepare implementation</w:t>
+            </w:r>
           </w:p>
         </w:tc>
         <w:tc>
@@ -1418,14 +1330,6 @@
         </w:tc>
       </w:tr>
       <w:tr>
-        <w:tblPrEx>
-          <w:tblCellMar>
-            <w:top w:w="0" w:type="dxa"/>
-            <w:left w:w="0" w:type="dxa"/>
-            <w:bottom w:w="0" w:type="dxa"/>
-            <w:right w:w="0" w:type="dxa"/>
-          </w:tblCellMar>
-        </w:tblPrEx>
         <w:tc>
           <w:tcPr>
             <w:tcW w:w="2257" w:type="dxa"/>
@@ -1498,6 +1402,12 @@
                 <w:lang w:val="en-US"/>
               </w:rPr>
             </w:pPr>
+            <w:r>
+              <w:rPr>
+                <w:lang w:val="en-US"/>
+              </w:rPr>
+              <w:t>Prepare implementation</w:t>
+            </w:r>
           </w:p>
         </w:tc>
         <w:tc>
@@ -1522,14 +1432,6 @@
         </w:tc>
       </w:tr>
       <w:tr>
-        <w:tblPrEx>
-          <w:tblCellMar>
-            <w:top w:w="0" w:type="dxa"/>
-            <w:left w:w="0" w:type="dxa"/>
-            <w:bottom w:w="0" w:type="dxa"/>
-            <w:right w:w="0" w:type="dxa"/>
-          </w:tblCellMar>
-        </w:tblPrEx>
         <w:tc>
           <w:tcPr>
             <w:tcW w:w="2257" w:type="dxa"/>
@@ -1617,6 +1519,12 @@
                 <w:lang w:val="en-US"/>
               </w:rPr>
             </w:pPr>
+            <w:r>
+              <w:rPr>
+                <w:lang w:val="en-US"/>
+              </w:rPr>
+              <w:t>Class diagram and description</w:t>
+            </w:r>
           </w:p>
         </w:tc>
         <w:tc>
@@ -1641,14 +1549,6 @@
         </w:tc>
       </w:tr>
       <w:tr>
-        <w:tblPrEx>
-          <w:tblCellMar>
-            <w:top w:w="0" w:type="dxa"/>
-            <w:left w:w="0" w:type="dxa"/>
-            <w:bottom w:w="0" w:type="dxa"/>
-            <w:right w:w="0" w:type="dxa"/>
-          </w:tblCellMar>
-        </w:tblPrEx>
         <w:tc>
           <w:tcPr>
             <w:tcW w:w="2257" w:type="dxa"/>
@@ -1722,6 +1622,12 @@
                 <w:lang w:val="en-US"/>
               </w:rPr>
             </w:pPr>
+            <w:r>
+              <w:rPr>
+                <w:lang w:val="en-US"/>
+              </w:rPr>
+              <w:t>Prepare implementation</w:t>
+            </w:r>
           </w:p>
         </w:tc>
         <w:tc>
@@ -1746,14 +1652,6 @@
         </w:tc>
       </w:tr>
       <w:tr>
-        <w:tblPrEx>
-          <w:tblCellMar>
-            <w:top w:w="0" w:type="dxa"/>
-            <w:left w:w="0" w:type="dxa"/>
-            <w:bottom w:w="0" w:type="dxa"/>
-            <w:right w:w="0" w:type="dxa"/>
-          </w:tblCellMar>
-        </w:tblPrEx>
         <w:tc>
           <w:tcPr>
             <w:tcW w:w="2257" w:type="dxa"/>
@@ -1826,6 +1724,12 @@
                 <w:lang w:val="en-US"/>
               </w:rPr>
             </w:pPr>
+            <w:r>
+              <w:rPr>
+                <w:lang w:val="en-US"/>
+              </w:rPr>
+              <w:t>Graphical interface</w:t>
+            </w:r>
           </w:p>
         </w:tc>
         <w:tc>
@@ -1851,14 +1755,6 @@
         </w:tc>
       </w:tr>
       <w:tr>
-        <w:tblPrEx>
-          <w:tblCellMar>
-            <w:top w:w="0" w:type="dxa"/>
-            <w:left w:w="0" w:type="dxa"/>
-            <w:bottom w:w="0" w:type="dxa"/>
-            <w:right w:w="0" w:type="dxa"/>
-          </w:tblCellMar>
-        </w:tblPrEx>
         <w:tc>
           <w:tcPr>
             <w:tcW w:w="2257" w:type="dxa"/>
@@ -1931,6 +1827,27 @@
                 <w:lang w:val="en-US"/>
               </w:rPr>
             </w:pPr>
+            <w:r>
+              <w:rPr>
+                <w:lang w:val="en-US"/>
+              </w:rPr>
+              <w:t>Prepare implementation</w:t>
+            </w:r>
+          </w:p>
+          <w:p>
+            <w:pPr>
+              <w:widowControl w:val="0"/>
+              <w:spacing w:line="240" w:lineRule="auto"/>
+              <w:rPr>
+                <w:lang w:val="en-US"/>
+              </w:rPr>
+            </w:pPr>
+            <w:r>
+              <w:rPr>
+                <w:lang w:val="en-US"/>
+              </w:rPr>
+              <w:t>Set documents to pdf</w:t>
+            </w:r>
           </w:p>
         </w:tc>
         <w:tc>
@@ -1955,14 +1872,6 @@
         </w:tc>
       </w:tr>
       <w:tr>
-        <w:tblPrEx>
-          <w:tblCellMar>
-            <w:top w:w="0" w:type="dxa"/>
-            <w:left w:w="0" w:type="dxa"/>
-            <w:bottom w:w="0" w:type="dxa"/>
-            <w:right w:w="0" w:type="dxa"/>
-          </w:tblCellMar>
-        </w:tblPrEx>
         <w:tc>
           <w:tcPr>
             <w:tcW w:w="2257" w:type="dxa"/>
@@ -2035,6 +1944,12 @@
                 <w:lang w:val="en-US"/>
               </w:rPr>
             </w:pPr>
+            <w:r>
+              <w:rPr>
+                <w:lang w:val="en-US"/>
+              </w:rPr>
+              <w:t>Graphical interface</w:t>
+            </w:r>
           </w:p>
         </w:tc>
         <w:tc>
@@ -2059,14 +1974,6 @@
         </w:tc>
       </w:tr>
       <w:tr>
-        <w:tblPrEx>
-          <w:tblCellMar>
-            <w:top w:w="0" w:type="dxa"/>
-            <w:left w:w="0" w:type="dxa"/>
-            <w:bottom w:w="0" w:type="dxa"/>
-            <w:right w:w="0" w:type="dxa"/>
-          </w:tblCellMar>
-        </w:tblPrEx>
         <w:tc>
           <w:tcPr>
             <w:tcW w:w="2257" w:type="dxa"/>
@@ -2117,36 +2024,66 @@
               <w:rPr>
                 <w:lang w:val="en-US"/>
               </w:rPr>
-              <w:t>Class diagram was briefly discussed, [Event, Timeline and Dao</w:t>
+              <w:t>Class diagram was briefly discussed, [Event, Timeline and Dao]</w:t>
+            </w:r>
+          </w:p>
+        </w:tc>
+        <w:tc>
+          <w:tcPr>
+            <w:tcW w:w="2257" w:type="dxa"/>
+            <w:tcMar>
+              <w:top w:w="100" w:type="dxa"/>
+              <w:left w:w="100" w:type="dxa"/>
+              <w:bottom w:w="100" w:type="dxa"/>
+              <w:right w:w="100" w:type="dxa"/>
+            </w:tcMar>
+          </w:tcPr>
+          <w:p>
+            <w:pPr>
+              <w:widowControl w:val="0"/>
+              <w:spacing w:line="240" w:lineRule="auto"/>
+              <w:rPr>
+                <w:lang w:val="en-US"/>
+              </w:rPr>
+            </w:pPr>
+            <w:r>
+              <w:rPr>
+                <w:lang w:val="en-US"/>
+              </w:rPr>
+              <w:t xml:space="preserve">Planning the class diagram. </w:t>
+            </w:r>
+          </w:p>
+          <w:p>
+            <w:pPr>
+              <w:widowControl w:val="0"/>
+              <w:spacing w:line="240" w:lineRule="auto"/>
+              <w:rPr>
+                <w:lang w:val="en-US"/>
+              </w:rPr>
+            </w:pPr>
+            <w:r>
+              <w:rPr>
+                <w:lang w:val="en-US"/>
+              </w:rPr>
+              <w:t>Discussion about last week’s feedback.</w:t>
+            </w:r>
+          </w:p>
+          <w:p>
+            <w:pPr>
+              <w:widowControl w:val="0"/>
+              <w:spacing w:line="240" w:lineRule="auto"/>
+              <w:rPr>
+                <w:lang w:val="en-US"/>
+              </w:rPr>
+            </w:pPr>
+            <w:r>
+              <w:rPr>
+                <w:lang w:val="en-US"/>
+              </w:rPr>
+              <w:t>What requirements to implement in what phase is to be decided at next meeting.</w:t>
             </w:r>
             <w:bookmarkStart w:id="0" w:name="_GoBack"/>
             <w:bookmarkEnd w:id="0"/>
-            <w:r>
-              <w:rPr>
-                <w:lang w:val="en-US"/>
-              </w:rPr>
-              <w:t>]</w:t>
-            </w:r>
-          </w:p>
-        </w:tc>
-        <w:tc>
-          <w:tcPr>
-            <w:tcW w:w="2257" w:type="dxa"/>
-            <w:tcMar>
-              <w:top w:w="100" w:type="dxa"/>
-              <w:left w:w="100" w:type="dxa"/>
-              <w:bottom w:w="100" w:type="dxa"/>
-              <w:right w:w="100" w:type="dxa"/>
-            </w:tcMar>
-          </w:tcPr>
-          <w:p>
-            <w:pPr>
-              <w:widowControl w:val="0"/>
-              <w:spacing w:line="240" w:lineRule="auto"/>
-              <w:rPr>
-                <w:lang w:val="en-US"/>
-              </w:rPr>
-            </w:pPr>
           </w:p>
         </w:tc>
         <w:tc>

</xml_diff>